<commit_message>
Drop down error resolved
</commit_message>
<xml_diff>
--- a/static/Work list/Participation letter.docx
+++ b/static/Work list/Participation letter.docx
@@ -321,11 +321,146 @@
         </w:rPr>
         <w:t>COLLEGE_</w:t>
       </w:r>
+      <w:r>
+        <w:rPr>
+          <w:rFonts w:ascii="Arial" w:eastAsia="Times New Roman" w:hAnsi="Arial" w:cs="Arial"/>
+          <w:color w:val="FF0000"/>
+          <w:sz w:val="24"/>
+          <w:szCs w:val="24"/>
+          <w:highlight w:val="yellow"/>
+          <w:lang w:eastAsia="en-IN"/>
+        </w:rPr>
+        <w:t>NAME</w:t>
+      </w:r>
+      <w:r>
+        <w:rPr>
+          <w:rFonts w:ascii="Arial" w:eastAsia="Times New Roman" w:hAnsi="Arial" w:cs="Arial"/>
+          <w:color w:val="FF0000"/>
+          <w:sz w:val="24"/>
+          <w:szCs w:val="24"/>
+          <w:lang w:eastAsia="en-IN"/>
+        </w:rPr>
+        <w:t>.</w:t>
+      </w:r>
+      <w:r>
+        <w:rPr>
+          <w:rFonts w:ascii="Arial" w:eastAsia="Times New Roman" w:hAnsi="Arial" w:cs="Arial"/>
+          <w:color w:val="000000"/>
+          <w:sz w:val="24"/>
+          <w:szCs w:val="24"/>
+          <w:lang w:eastAsia="en-IN"/>
+        </w:rPr>
+        <w:t xml:space="preserve"> We will be a team of</w:t>
+      </w:r>
+      <w:r>
+        <w:rPr>
+          <w:rFonts w:ascii="Arial" w:eastAsia="Times New Roman" w:hAnsi="Arial" w:cs="Arial"/>
+          <w:color w:val="000000"/>
+          <w:sz w:val="24"/>
+          <w:szCs w:val="24"/>
+          <w:lang w:eastAsia="en-IN"/>
+        </w:rPr>
+        <w:t xml:space="preserve"> </w:t>
+      </w:r>
+      <w:r>
+        <w:rPr>
+          <w:rFonts w:ascii="Arial" w:eastAsia="Times New Roman" w:hAnsi="Arial" w:cs="Arial"/>
+          <w:color w:val="000000"/>
+          <w:sz w:val="24"/>
+          <w:szCs w:val="24"/>
+          <w:highlight w:val="yellow"/>
+          <w:lang w:eastAsia="en-IN"/>
+        </w:rPr>
+        <w:t>TOTAL_NUMBER</w:t>
+      </w:r>
+      <w:r>
+        <w:rPr>
+          <w:rFonts w:ascii="Arial" w:eastAsia="Times New Roman" w:hAnsi="Arial" w:cs="Arial"/>
+          <w:color w:val="000000"/>
+          <w:sz w:val="24"/>
+          <w:szCs w:val="24"/>
+          <w:lang w:eastAsia="en-IN"/>
+        </w:rPr>
+        <w:t xml:space="preserve"> members and will be going from </w:t>
+      </w:r>
+      <w:r>
+        <w:rPr>
+          <w:rFonts w:ascii="Arial" w:eastAsia="Times New Roman" w:hAnsi="Arial" w:cs="Arial"/>
+          <w:color w:val="000000"/>
+          <w:sz w:val="24"/>
+          <w:szCs w:val="24"/>
+          <w:highlight w:val="yellow"/>
+          <w:lang w:eastAsia="en-IN"/>
+        </w:rPr>
+        <w:t>FROM_DATE</w:t>
+      </w:r>
+      <w:r>
+        <w:rPr>
+          <w:rFonts w:ascii="Arial" w:eastAsia="Times New Roman" w:hAnsi="Arial" w:cs="Arial"/>
+          <w:color w:val="000000"/>
+          <w:sz w:val="24"/>
+          <w:szCs w:val="24"/>
+          <w:lang w:eastAsia="en-IN"/>
+        </w:rPr>
+        <w:t xml:space="preserve"> to</w:t>
+      </w:r>
+      <w:r>
+        <w:rPr>
+          <w:rFonts w:ascii="Arial" w:eastAsia="Times New Roman" w:hAnsi="Arial" w:cs="Arial"/>
+          <w:color w:val="000000"/>
+          <w:sz w:val="24"/>
+          <w:szCs w:val="24"/>
+          <w:lang w:eastAsia="en-IN"/>
+        </w:rPr>
+        <w:t xml:space="preserve"> </w:t>
+      </w:r>
+      <w:r>
+        <w:rPr>
+          <w:rFonts w:ascii="Arial" w:eastAsia="Times New Roman" w:hAnsi="Arial" w:cs="Arial"/>
+          <w:color w:val="000000"/>
+          <w:sz w:val="24"/>
+          <w:szCs w:val="24"/>
+          <w:highlight w:val="yellow"/>
+          <w:lang w:eastAsia="en-IN"/>
+        </w:rPr>
+        <w:t>DTAE_TILL</w:t>
+      </w:r>
+      <w:r>
+        <w:rPr>
+          <w:rFonts w:ascii="Arial" w:eastAsia="Times New Roman" w:hAnsi="Arial" w:cs="Arial"/>
+          <w:color w:val="000000"/>
+          <w:sz w:val="24"/>
+          <w:szCs w:val="24"/>
+          <w:lang w:eastAsia="en-IN"/>
+        </w:rPr>
+        <w:t xml:space="preserve"> </w:t>
+      </w:r>
+      <w:r>
+        <w:rPr>
+          <w:rFonts w:ascii="Arial" w:eastAsia="Times New Roman" w:hAnsi="Arial" w:cs="Arial"/>
+          <w:color w:val="000000"/>
+          <w:sz w:val="24"/>
+          <w:szCs w:val="24"/>
+          <w:lang w:eastAsia="en-IN"/>
+        </w:rPr>
+        <w:t xml:space="preserve">we will be participating in </w:t>
+      </w:r>
+      <w:r>
+        <w:rPr>
+          <w:rFonts w:ascii="Arial" w:eastAsia="Times New Roman" w:hAnsi="Arial" w:cs="Arial"/>
+          <w:color w:val="000000"/>
+          <w:sz w:val="24"/>
+          <w:szCs w:val="24"/>
+          <w:highlight w:val="yellow"/>
+          <w:lang w:eastAsia="en-IN"/>
+        </w:rPr>
+        <w:t>COMPETION_</w:t>
+      </w:r>
       <w:proofErr w:type="gramStart"/>
       <w:r>
         <w:rPr>
           <w:rFonts w:ascii="Arial" w:eastAsia="Times New Roman" w:hAnsi="Arial" w:cs="Arial"/>
-          <w:color w:val="FF0000"/>
+          <w:color w:val="000000"/>
           <w:sz w:val="24"/>
           <w:szCs w:val="24"/>
           <w:highlight w:val="yellow"/>
@@ -336,7 +471,7 @@
       <w:r>
         <w:rPr>
           <w:rFonts w:ascii="Arial" w:eastAsia="Times New Roman" w:hAnsi="Arial" w:cs="Arial"/>
-          <w:color w:val="FF0000"/>
+          <w:color w:val="000000"/>
           <w:sz w:val="24"/>
           <w:szCs w:val="24"/>
           <w:lang w:eastAsia="en-IN"/>
@@ -351,7 +486,18 @@
           <w:szCs w:val="24"/>
           <w:lang w:eastAsia="en-IN"/>
         </w:rPr>
-        <w:t>.</w:t>
+        <w:t xml:space="preserve"> </w:t>
+      </w:r>
+      <w:bookmarkStart w:id="0" w:name="_GoBack"/>
+      <w:r>
+        <w:rPr>
+          <w:rFonts w:ascii="Arial" w:eastAsia="Times New Roman" w:hAnsi="Arial" w:cs="Arial"/>
+          <w:color w:val="000000"/>
+          <w:sz w:val="24"/>
+          <w:szCs w:val="24"/>
+          <w:lang w:eastAsia="en-IN"/>
+        </w:rPr>
+        <w:t>I</w:t>
       </w:r>
       <w:proofErr w:type="gramEnd"/>
       <w:r>
@@ -362,156 +508,10 @@
           <w:szCs w:val="24"/>
           <w:lang w:eastAsia="en-IN"/>
         </w:rPr>
-        <w:t xml:space="preserve"> We will be a team of</w:t>
-      </w:r>
-      <w:r>
-        <w:rPr>
-          <w:rFonts w:ascii="Arial" w:eastAsia="Times New Roman" w:hAnsi="Arial" w:cs="Arial"/>
-          <w:color w:val="000000"/>
-          <w:sz w:val="24"/>
-          <w:szCs w:val="24"/>
-          <w:lang w:eastAsia="en-IN"/>
-        </w:rPr>
-        <w:t xml:space="preserve"> </w:t>
-      </w:r>
-      <w:r>
-        <w:rPr>
-          <w:rFonts w:ascii="Arial" w:eastAsia="Times New Roman" w:hAnsi="Arial" w:cs="Arial"/>
-          <w:color w:val="000000"/>
-          <w:sz w:val="24"/>
-          <w:szCs w:val="24"/>
-          <w:highlight w:val="yellow"/>
-          <w:lang w:eastAsia="en-IN"/>
-        </w:rPr>
-        <w:t>TOTAL_NUMBER</w:t>
-      </w:r>
-      <w:r>
-        <w:rPr>
-          <w:rFonts w:ascii="Arial" w:eastAsia="Times New Roman" w:hAnsi="Arial" w:cs="Arial"/>
-          <w:color w:val="000000"/>
-          <w:sz w:val="24"/>
-          <w:szCs w:val="24"/>
-          <w:lang w:eastAsia="en-IN"/>
-        </w:rPr>
-        <w:t xml:space="preserve"> members and will be going from </w:t>
-      </w:r>
-      <w:r>
-        <w:rPr>
-          <w:rFonts w:ascii="Arial" w:eastAsia="Times New Roman" w:hAnsi="Arial" w:cs="Arial"/>
-          <w:color w:val="000000"/>
-          <w:sz w:val="24"/>
-          <w:szCs w:val="24"/>
-          <w:highlight w:val="yellow"/>
-          <w:lang w:eastAsia="en-IN"/>
-        </w:rPr>
-        <w:t>FROM_DATE</w:t>
-      </w:r>
-      <w:r>
-        <w:rPr>
-          <w:rFonts w:ascii="Arial" w:eastAsia="Times New Roman" w:hAnsi="Arial" w:cs="Arial"/>
-          <w:color w:val="000000"/>
-          <w:sz w:val="24"/>
-          <w:szCs w:val="24"/>
-          <w:lang w:eastAsia="en-IN"/>
-        </w:rPr>
-        <w:t xml:space="preserve"> to</w:t>
-      </w:r>
-      <w:r>
-        <w:rPr>
-          <w:rFonts w:ascii="Arial" w:eastAsia="Times New Roman" w:hAnsi="Arial" w:cs="Arial"/>
-          <w:color w:val="000000"/>
-          <w:sz w:val="24"/>
-          <w:szCs w:val="24"/>
-          <w:lang w:eastAsia="en-IN"/>
-        </w:rPr>
-        <w:t xml:space="preserve"> </w:t>
-      </w:r>
-      <w:r>
-        <w:rPr>
-          <w:rFonts w:ascii="Arial" w:eastAsia="Times New Roman" w:hAnsi="Arial" w:cs="Arial"/>
-          <w:color w:val="000000"/>
-          <w:sz w:val="24"/>
-          <w:szCs w:val="24"/>
-          <w:highlight w:val="yellow"/>
-          <w:lang w:eastAsia="en-IN"/>
-        </w:rPr>
-        <w:t>DTAE_TILL</w:t>
-      </w:r>
-      <w:r>
-        <w:rPr>
-          <w:rFonts w:ascii="Arial" w:eastAsia="Times New Roman" w:hAnsi="Arial" w:cs="Arial"/>
-          <w:color w:val="000000"/>
-          <w:sz w:val="24"/>
-          <w:szCs w:val="24"/>
-          <w:lang w:eastAsia="en-IN"/>
-        </w:rPr>
-        <w:t xml:space="preserve"> </w:t>
-      </w:r>
-      <w:r>
-        <w:rPr>
-          <w:rFonts w:ascii="Arial" w:eastAsia="Times New Roman" w:hAnsi="Arial" w:cs="Arial"/>
-          <w:color w:val="000000"/>
-          <w:sz w:val="24"/>
-          <w:szCs w:val="24"/>
-          <w:lang w:eastAsia="en-IN"/>
-        </w:rPr>
-        <w:t xml:space="preserve">we will be participating in </w:t>
-      </w:r>
-      <w:r>
-        <w:rPr>
-          <w:rFonts w:ascii="Arial" w:eastAsia="Times New Roman" w:hAnsi="Arial" w:cs="Arial"/>
-          <w:color w:val="000000"/>
-          <w:sz w:val="24"/>
-          <w:szCs w:val="24"/>
-          <w:highlight w:val="yellow"/>
-          <w:lang w:eastAsia="en-IN"/>
-        </w:rPr>
-        <w:t>COMPETION_</w:t>
-      </w:r>
-      <w:proofErr w:type="gramStart"/>
-      <w:r>
-        <w:rPr>
-          <w:rFonts w:ascii="Arial" w:eastAsia="Times New Roman" w:hAnsi="Arial" w:cs="Arial"/>
-          <w:color w:val="000000"/>
-          <w:sz w:val="24"/>
-          <w:szCs w:val="24"/>
-          <w:highlight w:val="yellow"/>
-          <w:lang w:eastAsia="en-IN"/>
-        </w:rPr>
-        <w:t>NAME</w:t>
-      </w:r>
-      <w:r>
-        <w:rPr>
-          <w:rFonts w:ascii="Arial" w:eastAsia="Times New Roman" w:hAnsi="Arial" w:cs="Arial"/>
-          <w:color w:val="000000"/>
-          <w:sz w:val="24"/>
-          <w:szCs w:val="24"/>
-          <w:lang w:eastAsia="en-IN"/>
-        </w:rPr>
-        <w:t xml:space="preserve"> </w:t>
-      </w:r>
-      <w:r>
-        <w:rPr>
-          <w:rFonts w:ascii="Arial" w:eastAsia="Times New Roman" w:hAnsi="Arial" w:cs="Arial"/>
-          <w:color w:val="000000"/>
-          <w:sz w:val="24"/>
-          <w:szCs w:val="24"/>
-          <w:lang w:eastAsia="en-IN"/>
-        </w:rPr>
-        <w:t xml:space="preserve"> I</w:t>
-      </w:r>
-      <w:proofErr w:type="gramEnd"/>
-      <w:r>
-        <w:rPr>
-          <w:rFonts w:ascii="Arial" w:eastAsia="Times New Roman" w:hAnsi="Arial" w:cs="Arial"/>
-          <w:color w:val="000000"/>
-          <w:sz w:val="24"/>
-          <w:szCs w:val="24"/>
-          <w:lang w:eastAsia="en-IN"/>
-        </w:rPr>
         <w:t xml:space="preserve"> request you to kindly grant us permission and attendance for the same.</w:t>
       </w:r>
     </w:p>
+    <w:bookmarkEnd w:id="0"/>
     <w:p>
       <w:pPr>
         <w:shd w:val="clear" w:color="auto" w:fill="FFFFFF"/>
@@ -604,8 +604,6 @@
         </w:rPr>
         <w:t>SENDER_NAME</w:t>
       </w:r>
-      <w:bookmarkStart w:id="0" w:name="_GoBack"/>
-      <w:bookmarkEnd w:id="0"/>
     </w:p>
     <w:p>
       <w:pPr>
@@ -658,6 +656,461 @@
       <w:proofErr w:type="spellEnd"/>
     </w:p>
     <w:p/>
+    <w:p/>
+    <w:p>
+      <w:pPr>
+        <w:shd w:val="clear" w:color="auto" w:fill="1E1E1E"/>
+        <w:spacing w:line="285" w:lineRule="atLeast"/>
+        <w:rPr>
+          <w:rFonts w:ascii="Consolas" w:eastAsia="Times New Roman" w:hAnsi="Consolas" w:cs="Times New Roman"/>
+          <w:color w:val="D4D4D4"/>
+          <w:sz w:val="21"/>
+          <w:szCs w:val="21"/>
+          <w:lang w:eastAsia="en-IN"/>
+        </w:rPr>
+      </w:pPr>
+      <w:r>
+        <w:rPr>
+          <w:color w:val="FF0000"/>
+        </w:rPr>
+        <w:t>Address</w:t>
+      </w:r>
+      <w:r>
+        <w:rPr>
+          <w:color w:val="FF0000"/>
+        </w:rPr>
+        <w:tab/>
+      </w:r>
+      <w:r>
+        <w:rPr>
+          <w:color w:val="FF0000"/>
+        </w:rPr>
+        <w:tab/>
+      </w:r>
+      <w:proofErr w:type="spellStart"/>
+      <w:r>
+        <w:rPr>
+          <w:rFonts w:ascii="Consolas" w:eastAsia="Times New Roman" w:hAnsi="Consolas" w:cs="Times New Roman"/>
+          <w:color w:val="CE9178"/>
+          <w:sz w:val="21"/>
+          <w:szCs w:val="21"/>
+          <w:lang w:eastAsia="en-IN"/>
+        </w:rPr>
+        <w:t>address</w:t>
+      </w:r>
+      <w:proofErr w:type="spellEnd"/>
+    </w:p>
+    <w:p>
+      <w:r>
+        <w:rPr>
+          <w:highlight w:val="yellow"/>
+        </w:rPr>
+        <w:t>app_date</w:t>
+      </w:r>
+      <w:r>
+        <w:t xml:space="preserve">    </w:t>
+      </w:r>
+    </w:p>
+    <w:p>
+      <w:pPr>
+        <w:shd w:val="clear" w:color="auto" w:fill="1E1E1E"/>
+        <w:spacing w:line="285" w:lineRule="atLeast"/>
+        <w:rPr>
+          <w:rFonts w:ascii="Consolas" w:eastAsia="Times New Roman" w:hAnsi="Consolas" w:cs="Times New Roman"/>
+          <w:color w:val="D4D4D4"/>
+          <w:sz w:val="21"/>
+          <w:szCs w:val="21"/>
+          <w:lang w:eastAsia="en-IN"/>
+        </w:rPr>
+      </w:pPr>
+      <w:r>
+        <w:rPr>
+          <w:highlight w:val="yellow"/>
+        </w:rPr>
+        <w:t>college_name</w:t>
+      </w:r>
+      <w:r>
+        <w:rPr>
+          <w:highlight w:val="yellow"/>
+        </w:rPr>
+        <w:t xml:space="preserve"> </w:t>
+      </w:r>
+      <w:proofErr w:type="spellStart"/>
+      <w:r>
+        <w:rPr>
+          <w:rFonts w:ascii="Consolas" w:eastAsia="Times New Roman" w:hAnsi="Consolas" w:cs="Times New Roman"/>
+          <w:color w:val="CE9178"/>
+          <w:sz w:val="21"/>
+          <w:szCs w:val="21"/>
+          <w:lang w:eastAsia="en-IN"/>
+        </w:rPr>
+        <w:t>college_name_fest</w:t>
+      </w:r>
+      <w:proofErr w:type="spellEnd"/>
+    </w:p>
+    <w:p>
+      <w:pPr>
+        <w:rPr>
+          <w:highlight w:val="yellow"/>
+        </w:rPr>
+      </w:pPr>
+    </w:p>
+    <w:p>
+      <w:r>
+        <w:rPr>
+          <w:highlight w:val="yellow"/>
+        </w:rPr>
+        <w:t>snders_name</w:t>
+      </w:r>
+      <w:r>
+        <w:rPr>
+          <w:highlight w:val="yellow"/>
+        </w:rPr>
+        <w:t xml:space="preserve"> </w:t>
+      </w:r>
+      <w:r>
+        <w:tab/>
+      </w:r>
+      <w:proofErr w:type="spellStart"/>
+      <w:r>
+        <w:t>fname</w:t>
+      </w:r>
+      <w:proofErr w:type="spellEnd"/>
+      <w:r>
+        <w:t xml:space="preserve">, </w:t>
+      </w:r>
+      <w:proofErr w:type="spellStart"/>
+      <w:r>
+        <w:t>lname</w:t>
+      </w:r>
+      <w:proofErr w:type="spellEnd"/>
+      <w:r>
+        <w:tab/>
+      </w:r>
+    </w:p>
+    <w:p>
+      <w:pPr>
+        <w:shd w:val="clear" w:color="auto" w:fill="1E1E1E"/>
+        <w:spacing w:line="285" w:lineRule="atLeast"/>
+        <w:rPr>
+          <w:rFonts w:ascii="Consolas" w:eastAsia="Times New Roman" w:hAnsi="Consolas" w:cs="Times New Roman"/>
+          <w:color w:val="D4D4D4"/>
+          <w:sz w:val="21"/>
+          <w:szCs w:val="21"/>
+          <w:lang w:eastAsia="en-IN"/>
+        </w:rPr>
+      </w:pPr>
+      <w:r>
+        <w:rPr>
+          <w:highlight w:val="yellow"/>
+        </w:rPr>
+        <w:t>fest_name</w:t>
+      </w:r>
+      <w:r>
+        <w:rPr>
+          <w:highlight w:val="yellow"/>
+        </w:rPr>
+        <w:t xml:space="preserve">   </w:t>
+      </w:r>
+      <w:proofErr w:type="spellStart"/>
+      <w:r>
+        <w:rPr>
+          <w:rFonts w:ascii="Consolas" w:eastAsia="Times New Roman" w:hAnsi="Consolas" w:cs="Times New Roman"/>
+          <w:color w:val="CE9178"/>
+          <w:sz w:val="21"/>
+          <w:szCs w:val="21"/>
+          <w:lang w:eastAsia="en-IN"/>
+        </w:rPr>
+        <w:t>fest_name</w:t>
+      </w:r>
+      <w:proofErr w:type="spellEnd"/>
+    </w:p>
+    <w:p>
+      <w:pPr>
+        <w:rPr>
+          <w:highlight w:val="yellow"/>
+        </w:rPr>
+      </w:pPr>
+    </w:p>
+    <w:p>
+      <w:pPr>
+        <w:shd w:val="clear" w:color="auto" w:fill="1E1E1E"/>
+        <w:spacing w:line="285" w:lineRule="atLeast"/>
+        <w:rPr>
+          <w:rFonts w:ascii="Consolas" w:eastAsia="Times New Roman" w:hAnsi="Consolas" w:cs="Times New Roman"/>
+          <w:color w:val="D4D4D4"/>
+          <w:sz w:val="21"/>
+          <w:szCs w:val="21"/>
+          <w:lang w:eastAsia="en-IN"/>
+        </w:rPr>
+      </w:pPr>
+      <w:r>
+        <w:rPr>
+          <w:highlight w:val="yellow"/>
+        </w:rPr>
+        <w:t>no_of_parti</w:t>
+      </w:r>
+      <w:r>
+        <w:rPr>
+          <w:highlight w:val="yellow"/>
+        </w:rPr>
+        <w:t xml:space="preserve">     </w:t>
+      </w:r>
+      <w:proofErr w:type="spellStart"/>
+      <w:r>
+        <w:rPr>
+          <w:rFonts w:ascii="Consolas" w:eastAsia="Times New Roman" w:hAnsi="Consolas" w:cs="Times New Roman"/>
+          <w:color w:val="CE9178"/>
+          <w:sz w:val="21"/>
+          <w:szCs w:val="21"/>
+          <w:lang w:eastAsia="en-IN"/>
+        </w:rPr>
+        <w:t>no_parti</w:t>
+      </w:r>
+      <w:proofErr w:type="spellEnd"/>
+    </w:p>
+    <w:p>
+      <w:pPr>
+        <w:rPr>
+          <w:highlight w:val="yellow"/>
+        </w:rPr>
+      </w:pPr>
+    </w:p>
+    <w:p>
+      <w:pPr>
+        <w:shd w:val="clear" w:color="auto" w:fill="1E1E1E"/>
+        <w:spacing w:line="285" w:lineRule="atLeast"/>
+        <w:rPr>
+          <w:rFonts w:ascii="Consolas" w:eastAsia="Times New Roman" w:hAnsi="Consolas" w:cs="Times New Roman"/>
+          <w:color w:val="D4D4D4"/>
+          <w:sz w:val="21"/>
+          <w:szCs w:val="21"/>
+          <w:lang w:eastAsia="en-IN"/>
+        </w:rPr>
+      </w:pPr>
+      <w:r>
+        <w:rPr>
+          <w:highlight w:val="yellow"/>
+        </w:rPr>
+        <w:t>from_date</w:t>
+      </w:r>
+      <w:r>
+        <w:rPr>
+          <w:highlight w:val="yellow"/>
+        </w:rPr>
+        <w:t xml:space="preserve"> </w:t>
+      </w:r>
+      <w:proofErr w:type="spellStart"/>
+      <w:r>
+        <w:rPr>
+          <w:rFonts w:ascii="Consolas" w:eastAsia="Times New Roman" w:hAnsi="Consolas" w:cs="Times New Roman"/>
+          <w:color w:val="CE9178"/>
+          <w:sz w:val="21"/>
+          <w:szCs w:val="21"/>
+          <w:lang w:eastAsia="en-IN"/>
+        </w:rPr>
+        <w:t>date_from</w:t>
+      </w:r>
+      <w:proofErr w:type="spellEnd"/>
+    </w:p>
+    <w:p>
+      <w:pPr>
+        <w:rPr>
+          <w:highlight w:val="yellow"/>
+        </w:rPr>
+      </w:pPr>
+    </w:p>
+    <w:p>
+      <w:pPr>
+        <w:shd w:val="clear" w:color="auto" w:fill="1E1E1E"/>
+        <w:spacing w:line="285" w:lineRule="atLeast"/>
+        <w:rPr>
+          <w:rFonts w:ascii="Consolas" w:eastAsia="Times New Roman" w:hAnsi="Consolas" w:cs="Times New Roman"/>
+          <w:color w:val="D4D4D4"/>
+          <w:sz w:val="21"/>
+          <w:szCs w:val="21"/>
+          <w:lang w:eastAsia="en-IN"/>
+        </w:rPr>
+      </w:pPr>
+      <w:r>
+        <w:rPr>
+          <w:highlight w:val="yellow"/>
+        </w:rPr>
+        <w:t>till_</w:t>
+      </w:r>
+      <w:proofErr w:type="gramStart"/>
+      <w:r>
+        <w:rPr>
+          <w:highlight w:val="yellow"/>
+        </w:rPr>
+        <w:t>date</w:t>
+      </w:r>
+      <w:r>
+        <w:rPr>
+          <w:highlight w:val="yellow"/>
+        </w:rPr>
+        <w:t xml:space="preserve">  </w:t>
+      </w:r>
+      <w:proofErr w:type="spellStart"/>
+      <w:r>
+        <w:rPr>
+          <w:rFonts w:ascii="Consolas" w:eastAsia="Times New Roman" w:hAnsi="Consolas" w:cs="Times New Roman"/>
+          <w:color w:val="CE9178"/>
+          <w:sz w:val="21"/>
+          <w:szCs w:val="21"/>
+          <w:lang w:eastAsia="en-IN"/>
+        </w:rPr>
+        <w:t>date</w:t>
+      </w:r>
+      <w:proofErr w:type="gramEnd"/>
+      <w:r>
+        <w:rPr>
+          <w:rFonts w:ascii="Consolas" w:eastAsia="Times New Roman" w:hAnsi="Consolas" w:cs="Times New Roman"/>
+          <w:color w:val="CE9178"/>
+          <w:sz w:val="21"/>
+          <w:szCs w:val="21"/>
+          <w:lang w:eastAsia="en-IN"/>
+        </w:rPr>
+        <w:t>_till</w:t>
+      </w:r>
+      <w:proofErr w:type="spellEnd"/>
+    </w:p>
+    <w:p>
+      <w:pPr>
+        <w:rPr>
+          <w:highlight w:val="yellow"/>
+        </w:rPr>
+      </w:pPr>
+    </w:p>
+    <w:p>
+      <w:pPr>
+        <w:shd w:val="clear" w:color="auto" w:fill="1E1E1E"/>
+        <w:spacing w:line="285" w:lineRule="atLeast"/>
+        <w:rPr>
+          <w:rFonts w:ascii="Consolas" w:eastAsia="Times New Roman" w:hAnsi="Consolas" w:cs="Times New Roman"/>
+          <w:color w:val="D4D4D4"/>
+          <w:sz w:val="21"/>
+          <w:szCs w:val="21"/>
+          <w:lang w:eastAsia="en-IN"/>
+        </w:rPr>
+      </w:pPr>
+      <w:r>
+        <w:rPr>
+          <w:highlight w:val="yellow"/>
+        </w:rPr>
+        <w:t>compet_name</w:t>
+      </w:r>
+      <w:r>
+        <w:rPr>
+          <w:highlight w:val="yellow"/>
+        </w:rPr>
+        <w:t xml:space="preserve">     </w:t>
+      </w:r>
+      <w:proofErr w:type="spellStart"/>
+      <w:r>
+        <w:rPr>
+          <w:rFonts w:ascii="Consolas" w:eastAsia="Times New Roman" w:hAnsi="Consolas" w:cs="Times New Roman"/>
+          <w:color w:val="CE9178"/>
+          <w:sz w:val="21"/>
+          <w:szCs w:val="21"/>
+          <w:lang w:eastAsia="en-IN"/>
+        </w:rPr>
+        <w:t>compet_name</w:t>
+      </w:r>
+      <w:proofErr w:type="spellEnd"/>
+    </w:p>
+    <w:p>
+      <w:pPr>
+        <w:rPr>
+          <w:highlight w:val="yellow"/>
+        </w:rPr>
+      </w:pPr>
+    </w:p>
+    <w:p>
+      <w:pPr>
+        <w:shd w:val="clear" w:color="auto" w:fill="1E1E1E"/>
+        <w:spacing w:line="285" w:lineRule="atLeast"/>
+        <w:rPr>
+          <w:rFonts w:ascii="Consolas" w:eastAsia="Times New Roman" w:hAnsi="Consolas" w:cs="Times New Roman"/>
+          <w:color w:val="D4D4D4"/>
+          <w:sz w:val="21"/>
+          <w:szCs w:val="21"/>
+          <w:lang w:eastAsia="en-IN"/>
+        </w:rPr>
+      </w:pPr>
+      <w:r>
+        <w:rPr>
+          <w:highlight w:val="yellow"/>
+        </w:rPr>
+        <w:t>class</w:t>
+      </w:r>
+      <w:r>
+        <w:rPr>
+          <w:highlight w:val="yellow"/>
+        </w:rPr>
+        <w:t xml:space="preserve">       </w:t>
+      </w:r>
+      <w:proofErr w:type="spellStart"/>
+      <w:r>
+        <w:rPr>
+          <w:rFonts w:ascii="Consolas" w:eastAsia="Times New Roman" w:hAnsi="Consolas" w:cs="Times New Roman"/>
+          <w:color w:val="CE9178"/>
+          <w:sz w:val="21"/>
+          <w:szCs w:val="21"/>
+          <w:lang w:eastAsia="en-IN"/>
+        </w:rPr>
+        <w:t>senders_cl</w:t>
+      </w:r>
+      <w:proofErr w:type="spellEnd"/>
+    </w:p>
+    <w:p>
+      <w:pPr>
+        <w:rPr>
+          <w:highlight w:val="yellow"/>
+        </w:rPr>
+      </w:pPr>
+    </w:p>
+    <w:p>
+      <w:pPr>
+        <w:shd w:val="clear" w:color="auto" w:fill="1E1E1E"/>
+        <w:spacing w:line="285" w:lineRule="atLeast"/>
+        <w:rPr>
+          <w:rFonts w:ascii="Consolas" w:eastAsia="Times New Roman" w:hAnsi="Consolas" w:cs="Times New Roman"/>
+          <w:color w:val="D4D4D4"/>
+          <w:sz w:val="21"/>
+          <w:szCs w:val="21"/>
+          <w:lang w:eastAsia="en-IN"/>
+        </w:rPr>
+      </w:pPr>
+      <w:r>
+        <w:rPr>
+          <w:highlight w:val="yellow"/>
+        </w:rPr>
+        <w:t>roll_no</w:t>
+      </w:r>
+      <w:r>
+        <w:t xml:space="preserve">      </w:t>
+      </w:r>
+      <w:proofErr w:type="spellStart"/>
+      <w:r>
+        <w:rPr>
+          <w:rFonts w:ascii="Consolas" w:eastAsia="Times New Roman" w:hAnsi="Consolas" w:cs="Times New Roman"/>
+          <w:color w:val="CE9178"/>
+          <w:sz w:val="21"/>
+          <w:szCs w:val="21"/>
+          <w:lang w:eastAsia="en-IN"/>
+        </w:rPr>
+        <w:t>rno</w:t>
+      </w:r>
+      <w:proofErr w:type="spellEnd"/>
+    </w:p>
+    <w:p>
+      <w:pPr>
+        <w:rPr>
+          <w:highlight w:val="yellow"/>
+        </w:rPr>
+      </w:pPr>
+    </w:p>
     <w:sectPr>
       <w:pgSz w:w="11906" w:h="16838"/>
       <w:pgMar w:top="1440" w:right="1440" w:bottom="1440" w:left="1440" w:header="708" w:footer="708" w:gutter="0"/>
@@ -666,6 +1119,103 @@
     </w:sectPr>
   </w:body>
 </w:document>
+</file>
+
+<file path=word/numbering.xml><?xml version="1.0" encoding="utf-8"?>
+<w:numbering xmlns:wpc="http://schemas.microsoft.com/office/word/2010/wordprocessingCanvas" xmlns:cx="http://schemas.microsoft.com/office/drawing/2014/chartex" xmlns:mc="http://schemas.openxmlformats.org/markup-compatibility/2006" xmlns:o="urn:schemas-microsoft-com:office:office" xmlns:r="http://schemas.openxmlformats.org/officeDocument/2006/relationships" xmlns:m="http://schemas.openxmlformats.org/officeDocument/2006/math" xmlns:v="urn:schemas-microsoft-com:vml" xmlns:wp14="http://schemas.microsoft.com/office/word/2010/wordprocessingDrawing" xmlns:wp="http://schemas.openxmlformats.org/drawingml/2006/wordprocessingDrawing" xmlns:w10="urn:schemas-microsoft-com:office:word" xmlns:w="http://schemas.openxmlformats.org/wordprocessingml/2006/main" xmlns:w14="http://schemas.microsoft.com/office/word/2010/wordml" xmlns:w15="http://schemas.microsoft.com/office/word/2012/wordml" xmlns:w16se="http://schemas.microsoft.com/office/word/2015/wordml/symex" xmlns:wpg="http://schemas.microsoft.com/office/word/2010/wordprocessingGroup" xmlns:wpi="http://schemas.microsoft.com/office/word/2010/wordprocessingInk" xmlns:wne="http://schemas.microsoft.com/office/word/2006/wordml" xmlns:wps="http://schemas.microsoft.com/office/word/2010/wordprocessingShape" mc:Ignorable="w14 w15 w16se wp14">
+  <w:abstractNum w:abstractNumId="0" w15:restartNumberingAfterBreak="0">
+    <w:nsid w:val="532617D0"/>
+    <w:multiLevelType w:val="hybridMultilevel"/>
+    <w:tmpl w:val="EC7CEFC0"/>
+    <w:lvl w:ilvl="0" w:tplc="4009000F">
+      <w:start w:val="1"/>
+      <w:numFmt w:val="decimal"/>
+      <w:lvlText w:val="%1."/>
+      <w:lvlJc w:val="left"/>
+      <w:pPr>
+        <w:ind w:left="720" w:hanging="360"/>
+      </w:pPr>
+      <w:rPr>
+        <w:rFonts w:hint="default"/>
+      </w:rPr>
+    </w:lvl>
+    <w:lvl w:ilvl="1" w:tplc="40090019" w:tentative="1">
+      <w:start w:val="1"/>
+      <w:numFmt w:val="lowerLetter"/>
+      <w:lvlText w:val="%2."/>
+      <w:lvlJc w:val="left"/>
+      <w:pPr>
+        <w:ind w:left="1440" w:hanging="360"/>
+      </w:pPr>
+    </w:lvl>
+    <w:lvl w:ilvl="2" w:tplc="4009001B" w:tentative="1">
+      <w:start w:val="1"/>
+      <w:numFmt w:val="lowerRoman"/>
+      <w:lvlText w:val="%3."/>
+      <w:lvlJc w:val="right"/>
+      <w:pPr>
+        <w:ind w:left="2160" w:hanging="180"/>
+      </w:pPr>
+    </w:lvl>
+    <w:lvl w:ilvl="3" w:tplc="4009000F" w:tentative="1">
+      <w:start w:val="1"/>
+      <w:numFmt w:val="decimal"/>
+      <w:lvlText w:val="%4."/>
+      <w:lvlJc w:val="left"/>
+      <w:pPr>
+        <w:ind w:left="2880" w:hanging="360"/>
+      </w:pPr>
+    </w:lvl>
+    <w:lvl w:ilvl="4" w:tplc="40090019" w:tentative="1">
+      <w:start w:val="1"/>
+      <w:numFmt w:val="lowerLetter"/>
+      <w:lvlText w:val="%5."/>
+      <w:lvlJc w:val="left"/>
+      <w:pPr>
+        <w:ind w:left="3600" w:hanging="360"/>
+      </w:pPr>
+    </w:lvl>
+    <w:lvl w:ilvl="5" w:tplc="4009001B" w:tentative="1">
+      <w:start w:val="1"/>
+      <w:numFmt w:val="lowerRoman"/>
+      <w:lvlText w:val="%6."/>
+      <w:lvlJc w:val="right"/>
+      <w:pPr>
+        <w:ind w:left="4320" w:hanging="180"/>
+      </w:pPr>
+    </w:lvl>
+    <w:lvl w:ilvl="6" w:tplc="4009000F" w:tentative="1">
+      <w:start w:val="1"/>
+      <w:numFmt w:val="decimal"/>
+      <w:lvlText w:val="%7."/>
+      <w:lvlJc w:val="left"/>
+      <w:pPr>
+        <w:ind w:left="5040" w:hanging="360"/>
+      </w:pPr>
+    </w:lvl>
+    <w:lvl w:ilvl="7" w:tplc="40090019" w:tentative="1">
+      <w:start w:val="1"/>
+      <w:numFmt w:val="lowerLetter"/>
+      <w:lvlText w:val="%8."/>
+      <w:lvlJc w:val="left"/>
+      <w:pPr>
+        <w:ind w:left="5760" w:hanging="360"/>
+      </w:pPr>
+    </w:lvl>
+    <w:lvl w:ilvl="8" w:tplc="4009001B" w:tentative="1">
+      <w:start w:val="1"/>
+      <w:numFmt w:val="lowerRoman"/>
+      <w:lvlText w:val="%9."/>
+      <w:lvlJc w:val="right"/>
+      <w:pPr>
+        <w:ind w:left="6480" w:hanging="180"/>
+      </w:pPr>
+    </w:lvl>
+  </w:abstractNum>
+  <w:num w:numId="1">
+    <w:abstractNumId w:val="0"/>
+  </w:num>
+</w:numbering>
 </file>
 
 <file path=word/styles.xml><?xml version="1.0" encoding="utf-8"?>
@@ -1089,6 +1639,17 @@
     <w:semiHidden/>
     <w:unhideWhenUsed/>
   </w:style>
+  <w:style w:type="paragraph" w:styleId="ListParagraph">
+    <w:name w:val="List Paragraph"/>
+    <w:basedOn w:val="Normal"/>
+    <w:uiPriority w:val="34"/>
+    <w:qFormat/>
+    <w:rsid w:val="005A2AA2"/>
+    <w:pPr>
+      <w:ind w:left="720"/>
+      <w:contextualSpacing/>
+    </w:pPr>
+  </w:style>
 </w:styles>
 </file>
 

</xml_diff>